<commit_message>
added comments to source code
</commit_message>
<xml_diff>
--- a/HybridDR_ADF_Blog_Post.docx
+++ b/HybridDR_ADF_Blog_Post.docx
@@ -98,6 +98,15 @@
         </w:rPr>
         <w:t xml:space="preserve">The Dual Load solution performs step-by-step tracking of each source data file and ensures all files are loaded, without compromising on data integrity, into both the Primary &amp; Secondary APS systems with an ETL workflow automation done using Azure Data Factory (ADF). </w:t>
       </w:r>
+      <w:r>
+        <w:rPr>
+          <w:rFonts w:ascii="Calibri" w:hAnsi="Calibri"/>
+          <w:color w:val="000000"/>
+          <w:sz w:val="22"/>
+          <w:szCs w:val="22"/>
+        </w:rPr>
+        <w:t>This post will highlight how to accomplish this through the use of the Data Factory Management API.</w:t>
+      </w:r>
     </w:p>
     <w:p>
       <w:pPr>
@@ -129,7 +138,18 @@
           <w:sz w:val="22"/>
           <w:szCs w:val="22"/>
         </w:rPr>
-        <w:t>ADF, being managed cloud service, provides in-built capabilities for easy monitoring and logging with not only robust access to the details of every process or workflow</w:t>
+        <w:t>ADF, being managed cloud service, provides in-</w:t>
+      </w:r>
+      <w:bookmarkStart w:id="0" w:name="_GoBack"/>
+      <w:bookmarkEnd w:id="0"/>
+      <w:r>
+        <w:rPr>
+          <w:rFonts w:ascii="Calibri" w:hAnsi="Calibri"/>
+          <w:color w:val="000000"/>
+          <w:sz w:val="22"/>
+          <w:szCs w:val="22"/>
+        </w:rPr>
+        <w:t>built capabilities for easy monitoring and logging with not only robust access to the details of every process or workflow</w:t>
       </w:r>
       <w:r>
         <w:rPr>
@@ -441,6 +461,7 @@
           <w:rFonts w:eastAsia="Times New Roman"/>
         </w:rPr>
       </w:pPr>
+      <w:proofErr w:type="spellStart"/>
       <w:r>
         <w:rPr>
           <w:rFonts w:eastAsia="Times New Roman"/>
@@ -448,7 +469,17 @@
           <w:bCs/>
           <w:color w:val="000000"/>
         </w:rPr>
-        <w:t xml:space="preserve">Init Workflow Pipeline </w:t>
+        <w:t>Init</w:t>
+      </w:r>
+      <w:proofErr w:type="spellEnd"/>
+      <w:r>
+        <w:rPr>
+          <w:rFonts w:eastAsia="Times New Roman"/>
+          <w:b/>
+          <w:bCs/>
+          <w:color w:val="000000"/>
+        </w:rPr>
+        <w:t xml:space="preserve"> Workflow Pipeline </w:t>
       </w:r>
       <w:r>
         <w:rPr>
@@ -571,7 +602,6 @@
           <w:sz w:val="32"/>
           <w:szCs w:val="32"/>
         </w:rPr>
-        <w:lastRenderedPageBreak/>
         <w:t>DESIGN CHALLENGES using ADF</w:t>
       </w:r>
     </w:p>
@@ -841,7 +871,21 @@
         <w:rPr>
           <w:rFonts w:eastAsia="Times New Roman"/>
         </w:rPr>
-        <w:t>hese features (looping, state passing, etc) are in design phases as part of us expanding the ADF app model. Too early to say yet though re: release dates, etc. "</w:t>
+        <w:t xml:space="preserve">hese features (looping, state passing, </w:t>
+      </w:r>
+      <w:proofErr w:type="spellStart"/>
+      <w:r>
+        <w:rPr>
+          <w:rFonts w:eastAsia="Times New Roman"/>
+        </w:rPr>
+        <w:t>etc</w:t>
+      </w:r>
+      <w:proofErr w:type="spellEnd"/>
+      <w:r>
+        <w:rPr>
+          <w:rFonts w:eastAsia="Times New Roman"/>
+        </w:rPr>
+        <w:t>) are in design phases as part of us expanding the ADF app model. Too early to say yet though re: release dates, etc. "</w:t>
       </w:r>
     </w:p>
     <w:p>
@@ -1284,8 +1328,6 @@
         </w:rPr>
         <w:t>,</w:t>
       </w:r>
-      <w:bookmarkStart w:id="0" w:name="_GoBack"/>
-      <w:bookmarkEnd w:id="0"/>
       <w:r>
         <w:rPr>
           <w:rFonts w:eastAsia="Times New Roman"/>
@@ -1455,7 +1497,21 @@
         <w:rPr>
           <w:rFonts w:eastAsia="Times New Roman"/>
         </w:rPr>
-        <w:t>Azure Storage account with folders for storing Source, ToBeProcessed &amp; Archived data files can be created directly from Azure Portal</w:t>
+        <w:t xml:space="preserve">Azure Storage account with folders for storing Source, </w:t>
+      </w:r>
+      <w:proofErr w:type="spellStart"/>
+      <w:r>
+        <w:rPr>
+          <w:rFonts w:eastAsia="Times New Roman"/>
+        </w:rPr>
+        <w:t>ToBeProcessed</w:t>
+      </w:r>
+      <w:proofErr w:type="spellEnd"/>
+      <w:r>
+        <w:rPr>
+          <w:rFonts w:eastAsia="Times New Roman"/>
+        </w:rPr>
+        <w:t xml:space="preserve"> &amp; Archived data files can be created directly from Azure Portal</w:t>
       </w:r>
     </w:p>
     <w:p>
@@ -1572,7 +1628,21 @@
         <w:rPr>
           <w:rFonts w:eastAsia="Times New Roman"/>
         </w:rPr>
-        <w:t>install NuGet packages for Azure Data Factory</w:t>
+        <w:t xml:space="preserve">install </w:t>
+      </w:r>
+      <w:proofErr w:type="spellStart"/>
+      <w:r>
+        <w:rPr>
+          <w:rFonts w:eastAsia="Times New Roman"/>
+        </w:rPr>
+        <w:t>NuGet</w:t>
+      </w:r>
+      <w:proofErr w:type="spellEnd"/>
+      <w:r>
+        <w:rPr>
+          <w:rFonts w:eastAsia="Times New Roman"/>
+        </w:rPr>
+        <w:t xml:space="preserve"> packages for Azure Data Factory</w:t>
       </w:r>
     </w:p>
     <w:p>
@@ -1595,7 +1665,21 @@
         <w:rPr>
           <w:rFonts w:eastAsia="Times New Roman"/>
         </w:rPr>
-        <w:t xml:space="preserve">Click Tools, point to NuGet Package Manager, and click Package Manager Console. </w:t>
+        <w:t xml:space="preserve">Click Tools, point to </w:t>
+      </w:r>
+      <w:proofErr w:type="spellStart"/>
+      <w:r>
+        <w:rPr>
+          <w:rFonts w:eastAsia="Times New Roman"/>
+        </w:rPr>
+        <w:t>NuGet</w:t>
+      </w:r>
+      <w:proofErr w:type="spellEnd"/>
+      <w:r>
+        <w:rPr>
+          <w:rFonts w:eastAsia="Times New Roman"/>
+        </w:rPr>
+        <w:t xml:space="preserve"> Package Manager, and click Package Manager Console. </w:t>
       </w:r>
     </w:p>
     <w:p>
@@ -1618,7 +1702,35 @@
         <w:rPr>
           <w:rFonts w:eastAsia="Times New Roman"/>
         </w:rPr>
-        <w:t>In the Nuget Package Manager Console, download the latest ADF Management nuget.</w:t>
+        <w:t xml:space="preserve">In the </w:t>
+      </w:r>
+      <w:proofErr w:type="spellStart"/>
+      <w:r>
+        <w:rPr>
+          <w:rFonts w:eastAsia="Times New Roman"/>
+        </w:rPr>
+        <w:t>Nuget</w:t>
+      </w:r>
+      <w:proofErr w:type="spellEnd"/>
+      <w:r>
+        <w:rPr>
+          <w:rFonts w:eastAsia="Times New Roman"/>
+        </w:rPr>
+        <w:t xml:space="preserve"> Package Manager Console, download the latest ADF Management </w:t>
+      </w:r>
+      <w:proofErr w:type="spellStart"/>
+      <w:r>
+        <w:rPr>
+          <w:rFonts w:eastAsia="Times New Roman"/>
+        </w:rPr>
+        <w:t>nuget</w:t>
+      </w:r>
+      <w:proofErr w:type="spellEnd"/>
+      <w:r>
+        <w:rPr>
+          <w:rFonts w:eastAsia="Times New Roman"/>
+        </w:rPr>
+        <w:t>.</w:t>
       </w:r>
     </w:p>
     <w:p>
@@ -1659,18 +1771,10 @@
           <w:szCs w:val="21"/>
           <w:shd w:val="clear" w:color="auto" w:fill="EEEEEE"/>
         </w:rPr>
-        <w:t>Package Microsoft</w:t>
-      </w:r>
-      <w:r>
-        <w:rPr>
-          <w:rFonts w:eastAsia="Times New Roman"/>
-          <w:color w:val="000000"/>
-          <w:sz w:val="21"/>
-          <w:szCs w:val="21"/>
-          <w:shd w:val="clear" w:color="auto" w:fill="EEEEEE"/>
-        </w:rPr>
-        <w:t>.</w:t>
-      </w:r>
+        <w:t xml:space="preserve">Package </w:t>
+      </w:r>
+      <w:proofErr w:type="spellStart"/>
+      <w:proofErr w:type="gramStart"/>
       <w:r>
         <w:rPr>
           <w:rFonts w:eastAsia="Times New Roman"/>
@@ -1679,7 +1783,7 @@
           <w:szCs w:val="21"/>
           <w:shd w:val="clear" w:color="auto" w:fill="EEEEEE"/>
         </w:rPr>
-        <w:t>Azure</w:t>
+        <w:t>Microsoft</w:t>
       </w:r>
       <w:r>
         <w:rPr>
@@ -1699,7 +1803,7 @@
           <w:szCs w:val="21"/>
           <w:shd w:val="clear" w:color="auto" w:fill="EEEEEE"/>
         </w:rPr>
-        <w:t>Management</w:t>
+        <w:t>Azure</w:t>
       </w:r>
       <w:r>
         <w:rPr>
@@ -1719,7 +1823,7 @@
           <w:szCs w:val="21"/>
           <w:shd w:val="clear" w:color="auto" w:fill="EEEEEE"/>
         </w:rPr>
-        <w:t>DataFactories</w:t>
+        <w:t>Management</w:t>
       </w:r>
       <w:r>
         <w:rPr>
@@ -1729,7 +1833,7 @@
           <w:szCs w:val="21"/>
           <w:shd w:val="clear" w:color="auto" w:fill="EEEEEE"/>
         </w:rPr>
-        <w:br/>
+        <w:t>.</w:t>
       </w:r>
       <w:r>
         <w:rPr>
@@ -1739,8 +1843,10 @@
           <w:szCs w:val="21"/>
           <w:shd w:val="clear" w:color="auto" w:fill="EEEEEE"/>
         </w:rPr>
-        <w:t>Install</w:t>
-      </w:r>
+        <w:t>DataFactories</w:t>
+      </w:r>
+      <w:proofErr w:type="spellEnd"/>
+      <w:proofErr w:type="gramEnd"/>
       <w:r>
         <w:rPr>
           <w:rFonts w:eastAsia="Times New Roman"/>
@@ -1749,7 +1855,7 @@
           <w:szCs w:val="21"/>
           <w:shd w:val="clear" w:color="auto" w:fill="EEEEEE"/>
         </w:rPr>
-        <w:t>-</w:t>
+        <w:br/>
       </w:r>
       <w:r>
         <w:rPr>
@@ -1759,7 +1865,7 @@
           <w:szCs w:val="21"/>
           <w:shd w:val="clear" w:color="auto" w:fill="EEEEEE"/>
         </w:rPr>
-        <w:t>Package Microsoft</w:t>
+        <w:t>Install</w:t>
       </w:r>
       <w:r>
         <w:rPr>
@@ -1769,7 +1875,7 @@
           <w:szCs w:val="21"/>
           <w:shd w:val="clear" w:color="auto" w:fill="EEEEEE"/>
         </w:rPr>
-        <w:t>.</w:t>
+        <w:t>-</w:t>
       </w:r>
       <w:r>
         <w:rPr>
@@ -1779,18 +1885,9 @@
           <w:szCs w:val="21"/>
           <w:shd w:val="clear" w:color="auto" w:fill="EEEEEE"/>
         </w:rPr>
-        <w:t>IdentityModel</w:t>
-      </w:r>
-      <w:r>
-        <w:rPr>
-          <w:rFonts w:eastAsia="Times New Roman"/>
-          <w:color w:val="000000"/>
-          <w:sz w:val="21"/>
-          <w:szCs w:val="21"/>
-          <w:shd w:val="clear" w:color="auto" w:fill="EEEEEE"/>
-        </w:rPr>
-        <w:t>.</w:t>
-      </w:r>
+        <w:t xml:space="preserve">Package </w:t>
+      </w:r>
+      <w:proofErr w:type="spellStart"/>
       <w:r>
         <w:rPr>
           <w:rFonts w:eastAsia="Times New Roman"/>
@@ -1799,7 +1896,7 @@
           <w:szCs w:val="21"/>
           <w:shd w:val="clear" w:color="auto" w:fill="EEEEEE"/>
         </w:rPr>
-        <w:t>Clients</w:t>
+        <w:t>Microsoft</w:t>
       </w:r>
       <w:r>
         <w:rPr>
@@ -1819,8 +1916,49 @@
           <w:szCs w:val="21"/>
           <w:shd w:val="clear" w:color="auto" w:fill="EEEEEE"/>
         </w:rPr>
+        <w:t>IdentityModel</w:t>
+      </w:r>
+      <w:r>
+        <w:rPr>
+          <w:rFonts w:eastAsia="Times New Roman"/>
+          <w:color w:val="000000"/>
+          <w:sz w:val="21"/>
+          <w:szCs w:val="21"/>
+          <w:shd w:val="clear" w:color="auto" w:fill="EEEEEE"/>
+        </w:rPr>
+        <w:t>.</w:t>
+      </w:r>
+      <w:r>
+        <w:rPr>
+          <w:rFonts w:eastAsia="Times New Roman"/>
+          <w:color w:val="2B91AF"/>
+          <w:sz w:val="21"/>
+          <w:szCs w:val="21"/>
+          <w:shd w:val="clear" w:color="auto" w:fill="EEEEEE"/>
+        </w:rPr>
+        <w:t>Clients</w:t>
+      </w:r>
+      <w:r>
+        <w:rPr>
+          <w:rFonts w:eastAsia="Times New Roman"/>
+          <w:color w:val="000000"/>
+          <w:sz w:val="21"/>
+          <w:szCs w:val="21"/>
+          <w:shd w:val="clear" w:color="auto" w:fill="EEEEEE"/>
+        </w:rPr>
+        <w:t>.</w:t>
+      </w:r>
+      <w:r>
+        <w:rPr>
+          <w:rFonts w:eastAsia="Times New Roman"/>
+          <w:color w:val="2B91AF"/>
+          <w:sz w:val="21"/>
+          <w:szCs w:val="21"/>
+          <w:shd w:val="clear" w:color="auto" w:fill="EEEEEE"/>
+        </w:rPr>
         <w:t>ActiveDirectory</w:t>
       </w:r>
+      <w:proofErr w:type="spellEnd"/>
     </w:p>
     <w:p>
       <w:pPr>
@@ -1937,7 +2075,21 @@
         <w:rPr>
           <w:rFonts w:eastAsia="Times New Roman"/>
         </w:rPr>
-        <w:t xml:space="preserve">, use AzureDataFactoryFoundry program </w:t>
+        <w:t xml:space="preserve">, use </w:t>
+      </w:r>
+      <w:proofErr w:type="spellStart"/>
+      <w:r>
+        <w:rPr>
+          <w:rFonts w:eastAsia="Times New Roman"/>
+        </w:rPr>
+        <w:t>AzureDataFactoryFoundry</w:t>
+      </w:r>
+      <w:proofErr w:type="spellEnd"/>
+      <w:r>
+        <w:rPr>
+          <w:rFonts w:eastAsia="Times New Roman"/>
+        </w:rPr>
+        <w:t xml:space="preserve"> program </w:t>
       </w:r>
     </w:p>
     <w:p>
@@ -1956,7 +2108,21 @@
         <w:rPr>
           <w:rFonts w:eastAsia="Times New Roman"/>
         </w:rPr>
-        <w:t xml:space="preserve">To create all ADF pipelines required for Dual Load Process- Execute Init, Load Process, and Archive Pipeline programs in </w:t>
+        <w:t xml:space="preserve">To create all ADF pipelines required for Dual Load Process- Execute </w:t>
+      </w:r>
+      <w:proofErr w:type="spellStart"/>
+      <w:r>
+        <w:rPr>
+          <w:rFonts w:eastAsia="Times New Roman"/>
+        </w:rPr>
+        <w:t>Init</w:t>
+      </w:r>
+      <w:proofErr w:type="spellEnd"/>
+      <w:r>
+        <w:rPr>
+          <w:rFonts w:eastAsia="Times New Roman"/>
+        </w:rPr>
+        <w:t xml:space="preserve">, Load Process, and Archive Pipeline programs in </w:t>
       </w:r>
       <w:r>
         <w:rPr>
@@ -2115,7 +2281,23 @@
           <w:rFonts w:eastAsia="Times New Roman"/>
           <w:color w:val="000000"/>
         </w:rPr>
-        <w:t>Here is the link to Github Repository for the solution:</w:t>
+        <w:t xml:space="preserve">Here is the link to </w:t>
+      </w:r>
+      <w:proofErr w:type="spellStart"/>
+      <w:r>
+        <w:rPr>
+          <w:rFonts w:eastAsia="Times New Roman"/>
+          <w:color w:val="000000"/>
+        </w:rPr>
+        <w:t>Github</w:t>
+      </w:r>
+      <w:proofErr w:type="spellEnd"/>
+      <w:r>
+        <w:rPr>
+          <w:rFonts w:eastAsia="Times New Roman"/>
+          <w:color w:val="000000"/>
+        </w:rPr>
+        <w:t xml:space="preserve"> Repository for the solution:</w:t>
       </w:r>
     </w:p>
     <w:p>
@@ -2281,7 +2463,39 @@
           <w:rFonts w:eastAsia="Times New Roman"/>
           <w:color w:val="000000"/>
         </w:rPr>
-        <w:t xml:space="preserve">The same code can be configured for different Azure subscriptions by modifying the Subscription &amp; Tenant Ids config fields in App.config. </w:t>
+        <w:t xml:space="preserve">The same code can be configured for different Azure subscriptions by modifying the Subscription &amp; Tenant Ids </w:t>
+      </w:r>
+      <w:proofErr w:type="spellStart"/>
+      <w:r>
+        <w:rPr>
+          <w:rFonts w:eastAsia="Times New Roman"/>
+          <w:color w:val="000000"/>
+        </w:rPr>
+        <w:t>config</w:t>
+      </w:r>
+      <w:proofErr w:type="spellEnd"/>
+      <w:r>
+        <w:rPr>
+          <w:rFonts w:eastAsia="Times New Roman"/>
+          <w:color w:val="000000"/>
+        </w:rPr>
+        <w:t xml:space="preserve"> fields in </w:t>
+      </w:r>
+      <w:proofErr w:type="spellStart"/>
+      <w:r>
+        <w:rPr>
+          <w:rFonts w:eastAsia="Times New Roman"/>
+          <w:color w:val="000000"/>
+        </w:rPr>
+        <w:t>App.config</w:t>
+      </w:r>
+      <w:proofErr w:type="spellEnd"/>
+      <w:r>
+        <w:rPr>
+          <w:rFonts w:eastAsia="Times New Roman"/>
+          <w:color w:val="000000"/>
+        </w:rPr>
+        <w:t xml:space="preserve">. </w:t>
       </w:r>
     </w:p>
     <w:p>
@@ -2302,7 +2516,15 @@
           <w:rFonts w:eastAsia="Times New Roman"/>
           <w:color w:val="000000"/>
         </w:rPr>
-        <w:t>The connection strings for Control database and Azure Blob storage account can be modified in DualLoadConfig</w:t>
+        <w:t xml:space="preserve">The connection strings for Control database and Azure Blob storage account can be modified in </w:t>
+      </w:r>
+      <w:proofErr w:type="spellStart"/>
+      <w:r>
+        <w:rPr>
+          <w:rFonts w:eastAsia="Times New Roman"/>
+          <w:color w:val="000000"/>
+        </w:rPr>
+        <w:t>DualLoadConfig</w:t>
       </w:r>
       <w:r>
         <w:rPr>
@@ -2316,7 +2538,15 @@
           <w:rFonts w:eastAsia="Times New Roman"/>
           <w:color w:val="000000"/>
         </w:rPr>
-        <w:t xml:space="preserve">.cs. </w:t>
+        <w:t>.cs</w:t>
+      </w:r>
+      <w:proofErr w:type="spellEnd"/>
+      <w:r>
+        <w:rPr>
+          <w:rFonts w:eastAsia="Times New Roman"/>
+          <w:color w:val="000000"/>
+        </w:rPr>
+        <w:t xml:space="preserve">. </w:t>
       </w:r>
     </w:p>
     <w:p>
@@ -2337,7 +2567,23 @@
           <w:rFonts w:eastAsia="Times New Roman"/>
           <w:color w:val="000000"/>
         </w:rPr>
-        <w:t xml:space="preserve">Data Factory component names, sql tables, or updates to queries can also be </w:t>
+        <w:t xml:space="preserve">Data Factory component names, </w:t>
+      </w:r>
+      <w:proofErr w:type="spellStart"/>
+      <w:r>
+        <w:rPr>
+          <w:rFonts w:eastAsia="Times New Roman"/>
+          <w:color w:val="000000"/>
+        </w:rPr>
+        <w:t>sql</w:t>
+      </w:r>
+      <w:proofErr w:type="spellEnd"/>
+      <w:r>
+        <w:rPr>
+          <w:rFonts w:eastAsia="Times New Roman"/>
+          <w:color w:val="000000"/>
+        </w:rPr>
+        <w:t xml:space="preserve"> tables, or updates to queries can also be </w:t>
       </w:r>
       <w:r>
         <w:rPr>
@@ -2351,7 +2597,15 @@
           <w:rFonts w:eastAsia="Times New Roman"/>
           <w:color w:val="000000"/>
         </w:rPr>
-        <w:t xml:space="preserve"> centrally in DualLoadConfig</w:t>
+        <w:t xml:space="preserve"> centrally in </w:t>
+      </w:r>
+      <w:proofErr w:type="spellStart"/>
+      <w:r>
+        <w:rPr>
+          <w:rFonts w:eastAsia="Times New Roman"/>
+          <w:color w:val="000000"/>
+        </w:rPr>
+        <w:t>DualLoadConfig</w:t>
       </w:r>
       <w:r>
         <w:rPr>
@@ -2365,7 +2619,15 @@
           <w:rFonts w:eastAsia="Times New Roman"/>
           <w:color w:val="000000"/>
         </w:rPr>
-        <w:t>.cs.</w:t>
+        <w:t>.cs</w:t>
+      </w:r>
+      <w:proofErr w:type="spellEnd"/>
+      <w:r>
+        <w:rPr>
+          <w:rFonts w:eastAsia="Times New Roman"/>
+          <w:color w:val="000000"/>
+        </w:rPr>
+        <w:t>.</w:t>
       </w:r>
     </w:p>
     <w:p>
@@ -2673,8 +2935,9 @@
           <w:sz w:val="32"/>
           <w:szCs w:val="32"/>
         </w:rPr>
-        <w:t>snapshots for H</w:t>
-      </w:r>
+        <w:t xml:space="preserve">snapshots for </w:t>
+      </w:r>
+      <w:proofErr w:type="spellStart"/>
       <w:r>
         <w:rPr>
           <w:rFonts w:asciiTheme="majorHAnsi" w:hAnsiTheme="majorHAnsi"/>
@@ -2682,124 +2945,143 @@
           <w:sz w:val="32"/>
           <w:szCs w:val="32"/>
         </w:rPr>
-        <w:t>ybridDR Data Factory</w:t>
-      </w:r>
-    </w:p>
-    <w:p>
-      <w:pPr>
-        <w:pStyle w:val="NormalWeb"/>
-        <w:spacing w:before="0" w:beforeAutospacing="0" w:after="0" w:afterAutospacing="0"/>
+        <w:t>H</w:t>
+      </w:r>
+      <w:r>
         <w:rPr>
           <w:rFonts w:asciiTheme="majorHAnsi" w:hAnsiTheme="majorHAnsi"/>
           <w:color w:val="2E74B5" w:themeColor="accent1" w:themeShade="BF"/>
           <w:sz w:val="32"/>
           <w:szCs w:val="32"/>
         </w:rPr>
-      </w:pPr>
-    </w:p>
-    <w:p>
-      <w:pPr>
-        <w:pStyle w:val="NormalWeb"/>
-        <w:spacing w:before="0" w:beforeAutospacing="0" w:after="0" w:afterAutospacing="0"/>
-        <w:rPr>
-          <w:rFonts w:ascii="Calibri" w:eastAsia="Times New Roman" w:hAnsi="Calibri"/>
-          <w:color w:val="000000"/>
-          <w:sz w:val="22"/>
-          <w:szCs w:val="22"/>
-        </w:rPr>
-      </w:pPr>
-      <w:r>
-        <w:rPr>
-          <w:rFonts w:ascii="Calibri" w:eastAsia="Times New Roman" w:hAnsi="Calibri"/>
-          <w:color w:val="000000"/>
-          <w:sz w:val="22"/>
-          <w:szCs w:val="22"/>
-        </w:rPr>
-        <w:t>Using the Azure Portal, you can browse the completed Data Factory using the diagram view to see the final result</w:t>
-      </w:r>
-      <w:r>
-        <w:rPr>
-          <w:rFonts w:ascii="Calibri" w:eastAsia="Times New Roman" w:hAnsi="Calibri"/>
-          <w:color w:val="000000"/>
-          <w:sz w:val="22"/>
-          <w:szCs w:val="22"/>
-        </w:rPr>
-        <w:t xml:space="preserve">. </w:t>
-      </w:r>
-      <w:r>
-        <w:rPr>
-          <w:rFonts w:ascii="Calibri" w:eastAsia="Times New Roman" w:hAnsi="Calibri"/>
-          <w:color w:val="000000"/>
-          <w:sz w:val="22"/>
-          <w:szCs w:val="22"/>
-        </w:rPr>
-        <w:t>Below Sample</w:t>
-      </w:r>
-      <w:r>
-        <w:rPr>
-          <w:rFonts w:ascii="Calibri" w:eastAsia="Times New Roman" w:hAnsi="Calibri"/>
-          <w:color w:val="000000"/>
-          <w:sz w:val="22"/>
-          <w:szCs w:val="22"/>
-        </w:rPr>
-        <w:t>s</w:t>
-      </w:r>
-      <w:r>
-        <w:rPr>
-          <w:rFonts w:ascii="Calibri" w:eastAsia="Times New Roman" w:hAnsi="Calibri"/>
-          <w:color w:val="000000"/>
-          <w:sz w:val="22"/>
-          <w:szCs w:val="22"/>
-        </w:rPr>
-        <w:t xml:space="preserve"> </w:t>
-      </w:r>
-      <w:r>
-        <w:rPr>
-          <w:rFonts w:ascii="Calibri" w:eastAsia="Times New Roman" w:hAnsi="Calibri"/>
-          <w:color w:val="000000"/>
-          <w:sz w:val="22"/>
-          <w:szCs w:val="22"/>
-        </w:rPr>
-        <w:t>are</w:t>
-      </w:r>
-      <w:r>
-        <w:rPr>
-          <w:rFonts w:ascii="Calibri" w:eastAsia="Times New Roman" w:hAnsi="Calibri"/>
-          <w:color w:val="000000"/>
-          <w:sz w:val="22"/>
-          <w:szCs w:val="22"/>
-        </w:rPr>
-        <w:t xml:space="preserve"> based on workflows for loading 2 source data files. </w:t>
-      </w:r>
-      <w:r>
-        <w:rPr>
-          <w:rFonts w:ascii="Calibri" w:eastAsia="Times New Roman" w:hAnsi="Calibri"/>
-          <w:color w:val="000000"/>
-          <w:sz w:val="22"/>
-          <w:szCs w:val="22"/>
-        </w:rPr>
-        <w:t xml:space="preserve"># of </w:t>
-      </w:r>
-      <w:r>
-        <w:rPr>
-          <w:rFonts w:ascii="Calibri" w:eastAsia="Times New Roman" w:hAnsi="Calibri"/>
-          <w:color w:val="000000"/>
-          <w:sz w:val="22"/>
-          <w:szCs w:val="22"/>
-        </w:rPr>
-        <w:t>Pipelines will grow/reduce dynamically based on number of source data files</w:t>
-      </w:r>
-    </w:p>
-    <w:p>
-      <w:pPr>
-        <w:pStyle w:val="NormalWeb"/>
-        <w:spacing w:before="0" w:beforeAutospacing="0" w:after="0" w:afterAutospacing="0"/>
+        <w:t>ybridDR</w:t>
+      </w:r>
+      <w:proofErr w:type="spellEnd"/>
+      <w:r>
         <w:rPr>
           <w:rFonts w:asciiTheme="majorHAnsi" w:hAnsiTheme="majorHAnsi"/>
           <w:color w:val="2E74B5" w:themeColor="accent1" w:themeShade="BF"/>
           <w:sz w:val="32"/>
           <w:szCs w:val="32"/>
         </w:rPr>
+        <w:t xml:space="preserve"> Data Factory</w:t>
+      </w:r>
+    </w:p>
+    <w:p>
+      <w:pPr>
+        <w:pStyle w:val="NormalWeb"/>
+        <w:spacing w:before="0" w:beforeAutospacing="0" w:after="0" w:afterAutospacing="0"/>
+        <w:rPr>
+          <w:rFonts w:asciiTheme="majorHAnsi" w:hAnsiTheme="majorHAnsi"/>
+          <w:color w:val="2E74B5" w:themeColor="accent1" w:themeShade="BF"/>
+          <w:sz w:val="32"/>
+          <w:szCs w:val="32"/>
+        </w:rPr>
+      </w:pPr>
+    </w:p>
+    <w:p>
+      <w:pPr>
+        <w:pStyle w:val="NormalWeb"/>
+        <w:spacing w:before="0" w:beforeAutospacing="0" w:after="0" w:afterAutospacing="0"/>
+        <w:rPr>
+          <w:rFonts w:ascii="Calibri" w:eastAsia="Times New Roman" w:hAnsi="Calibri"/>
+          <w:color w:val="000000"/>
+          <w:sz w:val="22"/>
+          <w:szCs w:val="22"/>
+        </w:rPr>
+      </w:pPr>
+      <w:r>
+        <w:rPr>
+          <w:rFonts w:ascii="Calibri" w:eastAsia="Times New Roman" w:hAnsi="Calibri"/>
+          <w:color w:val="000000"/>
+          <w:sz w:val="22"/>
+          <w:szCs w:val="22"/>
+        </w:rPr>
+        <w:t>Using the Azure Portal, you can browse the completed Data Factory using the diagram view to see the final result</w:t>
+      </w:r>
+      <w:r>
+        <w:rPr>
+          <w:rFonts w:ascii="Calibri" w:eastAsia="Times New Roman" w:hAnsi="Calibri"/>
+          <w:color w:val="000000"/>
+          <w:sz w:val="22"/>
+          <w:szCs w:val="22"/>
+        </w:rPr>
+        <w:t xml:space="preserve">. </w:t>
+      </w:r>
+      <w:r>
+        <w:rPr>
+          <w:rFonts w:ascii="Calibri" w:eastAsia="Times New Roman" w:hAnsi="Calibri"/>
+          <w:color w:val="000000"/>
+          <w:sz w:val="22"/>
+          <w:szCs w:val="22"/>
+        </w:rPr>
+        <w:t>Below Sample</w:t>
+      </w:r>
+      <w:r>
+        <w:rPr>
+          <w:rFonts w:ascii="Calibri" w:eastAsia="Times New Roman" w:hAnsi="Calibri"/>
+          <w:color w:val="000000"/>
+          <w:sz w:val="22"/>
+          <w:szCs w:val="22"/>
+        </w:rPr>
+        <w:t>s</w:t>
+      </w:r>
+      <w:r>
+        <w:rPr>
+          <w:rFonts w:ascii="Calibri" w:eastAsia="Times New Roman" w:hAnsi="Calibri"/>
+          <w:color w:val="000000"/>
+          <w:sz w:val="22"/>
+          <w:szCs w:val="22"/>
+        </w:rPr>
+        <w:t xml:space="preserve"> </w:t>
+      </w:r>
+      <w:r>
+        <w:rPr>
+          <w:rFonts w:ascii="Calibri" w:eastAsia="Times New Roman" w:hAnsi="Calibri"/>
+          <w:color w:val="000000"/>
+          <w:sz w:val="22"/>
+          <w:szCs w:val="22"/>
+        </w:rPr>
+        <w:t>are</w:t>
+      </w:r>
+      <w:r>
+        <w:rPr>
+          <w:rFonts w:ascii="Calibri" w:eastAsia="Times New Roman" w:hAnsi="Calibri"/>
+          <w:color w:val="000000"/>
+          <w:sz w:val="22"/>
+          <w:szCs w:val="22"/>
+        </w:rPr>
+        <w:t xml:space="preserve"> based on workflows for loading 2 source data files. </w:t>
+      </w:r>
+      <w:r>
+        <w:rPr>
+          <w:rFonts w:ascii="Calibri" w:eastAsia="Times New Roman" w:hAnsi="Calibri"/>
+          <w:color w:val="000000"/>
+          <w:sz w:val="22"/>
+          <w:szCs w:val="22"/>
+        </w:rPr>
+        <w:t xml:space="preserve"># of </w:t>
+      </w:r>
+      <w:r>
+        <w:rPr>
+          <w:rFonts w:ascii="Calibri" w:eastAsia="Times New Roman" w:hAnsi="Calibri"/>
+          <w:color w:val="000000"/>
+          <w:sz w:val="22"/>
+          <w:szCs w:val="22"/>
+        </w:rPr>
+        <w:t>Pipelines will grow/reduce dynamically based on number of source data files</w:t>
+      </w:r>
+    </w:p>
+    <w:p>
+      <w:pPr>
+        <w:pStyle w:val="NormalWeb"/>
+        <w:spacing w:before="0" w:beforeAutospacing="0" w:after="0" w:afterAutospacing="0"/>
+        <w:rPr>
+          <w:rFonts w:asciiTheme="majorHAnsi" w:hAnsiTheme="majorHAnsi"/>
+          <w:color w:val="2E74B5" w:themeColor="accent1" w:themeShade="BF"/>
+          <w:sz w:val="32"/>
+          <w:szCs w:val="32"/>
+        </w:rPr>
       </w:pPr>
     </w:p>
     <w:p>
@@ -2813,6 +3095,7 @@
           <w:szCs w:val="32"/>
         </w:rPr>
       </w:pPr>
+      <w:proofErr w:type="spellStart"/>
       <w:r>
         <w:rPr>
           <w:rFonts w:asciiTheme="majorHAnsi" w:hAnsiTheme="majorHAnsi"/>
@@ -2820,7 +3103,17 @@
           <w:sz w:val="28"/>
           <w:szCs w:val="32"/>
         </w:rPr>
-        <w:t>HybridDR Data Factory</w:t>
+        <w:t>HybridDR</w:t>
+      </w:r>
+      <w:proofErr w:type="spellEnd"/>
+      <w:r>
+        <w:rPr>
+          <w:rFonts w:asciiTheme="majorHAnsi" w:hAnsiTheme="majorHAnsi"/>
+          <w:color w:val="2E74B5" w:themeColor="accent1" w:themeShade="BF"/>
+          <w:sz w:val="28"/>
+          <w:szCs w:val="32"/>
+        </w:rPr>
+        <w:t xml:space="preserve"> Data Factory</w:t>
       </w:r>
       <w:r>
         <w:rPr>
@@ -3034,6 +3327,7 @@
           <w:noProof/>
         </w:rPr>
       </w:pPr>
+      <w:proofErr w:type="spellStart"/>
       <w:r>
         <w:rPr>
           <w:rFonts w:asciiTheme="majorHAnsi" w:hAnsiTheme="majorHAnsi"/>
@@ -3041,7 +3335,17 @@
           <w:sz w:val="28"/>
           <w:szCs w:val="32"/>
         </w:rPr>
-        <w:t>HybridDR Data Factory</w:t>
+        <w:t>HybridDR</w:t>
+      </w:r>
+      <w:proofErr w:type="spellEnd"/>
+      <w:r>
+        <w:rPr>
+          <w:rFonts w:asciiTheme="majorHAnsi" w:hAnsiTheme="majorHAnsi"/>
+          <w:color w:val="2E74B5" w:themeColor="accent1" w:themeShade="BF"/>
+          <w:sz w:val="28"/>
+          <w:szCs w:val="32"/>
+        </w:rPr>
+        <w:t xml:space="preserve"> Data Factory</w:t>
       </w:r>
       <w:r>
         <w:rPr>

</xml_diff>